<commit_message>
update: updated the docs for class diagram with mobile and backend
</commit_message>
<xml_diff>
--- a/docs/Camoro_Laboratory Activity_ Mini App – User Registration & Authentication.docx
+++ b/docs/Camoro_Laboratory Activity_ Mini App – User Registration & Authentication.docx
@@ -12,7 +12,7 @@
           <wp:inline distB="0" distT="0" distL="0" distR="0">
             <wp:extent cx="5486400" cy="1076765"/>
             <wp:effectExtent b="0" l="0" r="0" t="0"/>
-            <wp:docPr descr="A black background with red text&#10;&#10;AI-generated content may be incorrect." id="3" name="image1.png"/>
+            <wp:docPr descr="A black background with red text&#10;&#10;AI-generated content may be incorrect." id="4" name="image1.png"/>
             <a:graphic>
               <a:graphicData uri="http://schemas.openxmlformats.org/drawingml/2006/picture">
                 <pic:pic>
@@ -318,7 +318,7 @@
     </w:p>
     <w:sdt>
       <w:sdtPr>
-        <w:id w:val="1599819468"/>
+        <w:id w:val="-1811971544"/>
         <w:docPartObj>
           <w:docPartGallery w:val="Table of Contents"/>
           <w:docPartUnique w:val="1"/>
@@ -3888,12 +3888,12 @@
           <wp:inline distB="114300" distT="114300" distL="114300" distR="114300">
             <wp:extent cx="1914525" cy="2581275"/>
             <wp:effectExtent b="0" l="0" r="0" t="0"/>
-            <wp:docPr id="2" name="image2.png"/>
+            <wp:docPr id="3" name="image3.png"/>
             <a:graphic>
               <a:graphicData uri="http://schemas.openxmlformats.org/drawingml/2006/picture">
                 <pic:pic>
                   <pic:nvPicPr>
-                    <pic:cNvPr id="0" name="image2.png"/>
+                    <pic:cNvPr id="0" name="image3.png"/>
                     <pic:cNvPicPr preferRelativeResize="0"/>
                   </pic:nvPicPr>
                   <pic:blipFill>
@@ -4012,12 +4012,12 @@
           <wp:inline distB="114300" distT="114300" distL="114300" distR="114300">
             <wp:extent cx="5486400" cy="3815612"/>
             <wp:effectExtent b="0" l="0" r="0" t="0"/>
-            <wp:docPr id="6" name="image4.png"/>
+            <wp:docPr id="7" name="image5.png"/>
             <a:graphic>
               <a:graphicData uri="http://schemas.openxmlformats.org/drawingml/2006/picture">
                 <pic:pic>
                   <pic:nvPicPr>
-                    <pic:cNvPr id="0" name="image4.png"/>
+                    <pic:cNvPr id="0" name="image5.png"/>
                     <pic:cNvPicPr preferRelativeResize="0"/>
                   </pic:nvPicPr>
                   <pic:blipFill>
@@ -4108,7 +4108,7 @@
           <wp:inline distB="114300" distT="114300" distL="114300" distR="114300">
             <wp:extent cx="5486400" cy="5029200"/>
             <wp:effectExtent b="0" l="0" r="0" t="0"/>
-            <wp:docPr id="4" name="image6.png"/>
+            <wp:docPr id="5" name="image6.png"/>
             <a:graphic>
               <a:graphicData uri="http://schemas.openxmlformats.org/drawingml/2006/picture">
                 <pic:pic>
@@ -4146,20 +4146,191 @@
     <w:p>
       <w:pPr>
         <w:pStyle w:val="Heading3"/>
+        <w:ind w:left="792" w:firstLine="0"/>
+        <w:rPr/>
+      </w:pPr>
+      <w:bookmarkStart w:colFirst="0" w:colLast="0" w:name="_eoqlc35k9jrk" w:id="19"/>
+      <w:bookmarkEnd w:id="19"/>
+      <w:r>
+        <w:rPr>
+          <w:rtl w:val="0"/>
+        </w:rPr>
+      </w:r>
+    </w:p>
+    <w:p>
+      <w:pPr>
+        <w:rPr/>
+      </w:pPr>
+      <w:r>
+        <w:rPr>
+          <w:rtl w:val="0"/>
+        </w:rPr>
+      </w:r>
+    </w:p>
+    <w:p>
+      <w:pPr>
+        <w:rPr/>
+      </w:pPr>
+      <w:r>
+        <w:rPr>
+          <w:rtl w:val="0"/>
+        </w:rPr>
+      </w:r>
+    </w:p>
+    <w:p>
+      <w:pPr>
+        <w:rPr/>
+      </w:pPr>
+      <w:r>
+        <w:rPr>
+          <w:rtl w:val="0"/>
+        </w:rPr>
+      </w:r>
+    </w:p>
+    <w:p>
+      <w:pPr>
+        <w:rPr/>
+      </w:pPr>
+      <w:r>
+        <w:rPr>
+          <w:rtl w:val="0"/>
+        </w:rPr>
+      </w:r>
+    </w:p>
+    <w:p>
+      <w:pPr>
+        <w:rPr/>
+      </w:pPr>
+      <w:r>
+        <w:rPr>
+          <w:rtl w:val="0"/>
+        </w:rPr>
+      </w:r>
+    </w:p>
+    <w:p>
+      <w:pPr>
+        <w:rPr/>
+      </w:pPr>
+      <w:r>
+        <w:rPr>
+          <w:rtl w:val="0"/>
+        </w:rPr>
+      </w:r>
+    </w:p>
+    <w:p>
+      <w:pPr>
+        <w:rPr/>
+      </w:pPr>
+      <w:r>
+        <w:rPr>
+          <w:rtl w:val="0"/>
+        </w:rPr>
+      </w:r>
+    </w:p>
+    <w:p>
+      <w:pPr>
+        <w:rPr/>
+      </w:pPr>
+      <w:r>
+        <w:rPr>
+          <w:rtl w:val="0"/>
+        </w:rPr>
+      </w:r>
+    </w:p>
+    <w:p>
+      <w:pPr>
+        <w:pStyle w:val="Heading3"/>
         <w:numPr>
           <w:ilvl w:val="1"/>
           <w:numId w:val="5"/>
         </w:numPr>
         <w:ind w:left="792" w:hanging="432"/>
+        <w:rPr>
+          <w:rFonts w:ascii="Calibri" w:cs="Calibri" w:eastAsia="Calibri" w:hAnsi="Calibri"/>
+          <w:b w:val="1"/>
+          <w:bCs w:val="1"/>
+          <w:color w:val="4f81bd"/>
+        </w:rPr>
+      </w:pPr>
+      <w:bookmarkStart w:colFirst="0" w:colLast="0" w:name="_4gp0rr1mp8hv" w:id="20"/>
+      <w:bookmarkEnd w:id="20"/>
+      <w:r>
+        <w:rPr>
+          <w:rtl w:val="0"/>
+        </w:rPr>
+        <w:t xml:space="preserve">Class Diagram</w:t>
+      </w:r>
+    </w:p>
+    <w:p>
+      <w:pPr>
         <w:rPr/>
       </w:pPr>
-      <w:bookmarkStart w:colFirst="0" w:colLast="0" w:name="_eoqlc35k9jrk" w:id="19"/>
-      <w:bookmarkEnd w:id="19"/>
-      <w:r>
-        <w:rPr>
-          <w:rtl w:val="0"/>
-        </w:rPr>
-        <w:t xml:space="preserve">Class Diagram</w:t>
+      <w:r>
+        <w:rPr>
+          <w:rtl w:val="0"/>
+        </w:rPr>
+      </w:r>
+      <w:r>
+        <w:drawing>
+          <wp:anchor allowOverlap="1" behindDoc="0" distB="114300" distT="114300" distL="114300" distR="114300" hidden="0" layoutInCell="1" locked="0" relativeHeight="0" simplePos="0">
+            <wp:simplePos x="0" y="0"/>
+            <wp:positionH relativeFrom="column">
+              <wp:posOffset>-804862</wp:posOffset>
+            </wp:positionH>
+            <wp:positionV relativeFrom="paragraph">
+              <wp:posOffset>200025</wp:posOffset>
+            </wp:positionV>
+            <wp:extent cx="7101211" cy="2810896"/>
+            <wp:effectExtent b="0" l="0" r="0" t="0"/>
+            <wp:wrapNone/>
+            <wp:docPr id="6" name="image2.png"/>
+            <a:graphic>
+              <a:graphicData uri="http://schemas.openxmlformats.org/drawingml/2006/picture">
+                <pic:pic>
+                  <pic:nvPicPr>
+                    <pic:cNvPr id="0" name="image2.png"/>
+                    <pic:cNvPicPr preferRelativeResize="0"/>
+                  </pic:nvPicPr>
+                  <pic:blipFill>
+                    <a:blip r:embed="rId11"/>
+                    <a:srcRect b="0" l="0" r="0" t="0"/>
+                    <a:stretch>
+                      <a:fillRect/>
+                    </a:stretch>
+                  </pic:blipFill>
+                  <pic:spPr>
+                    <a:xfrm>
+                      <a:off x="0" y="0"/>
+                      <a:ext cx="7101211" cy="2810896"/>
+                    </a:xfrm>
+                    <a:prstGeom prst="rect"/>
+                    <a:ln/>
+                  </pic:spPr>
+                </pic:pic>
+              </a:graphicData>
+            </a:graphic>
+          </wp:anchor>
+        </w:drawing>
+      </w:r>
+    </w:p>
+    <w:p>
+      <w:pPr>
+        <w:rPr/>
+      </w:pPr>
+      <w:r>
+        <w:rPr>
+          <w:rtl w:val="0"/>
+        </w:rPr>
+      </w:r>
+    </w:p>
+    <w:p>
+      <w:pPr>
+        <w:rPr/>
+      </w:pPr>
+      <w:r>
+        <w:rPr>
+          <w:rtl w:val="0"/>
+        </w:rPr>
       </w:r>
     </w:p>
     <w:p>
@@ -4180,82 +4351,14 @@
         <w:ind w:left="0" w:right="0" w:firstLine="360"/>
         <w:jc w:val="left"/>
         <w:rPr>
-          <w:rFonts w:ascii="Cambria" w:cs="Cambria" w:eastAsia="Cambria" w:hAnsi="Cambria"/>
-          <w:b w:val="0"/>
-          <w:bCs w:val="0"/>
           <w:i w:val="1"/>
           <w:iCs w:val="1"/>
-          <w:smallCaps w:val="0"/>
-          <w:strike w:val="0"/>
-          <w:color w:val="000000"/>
-          <w:sz w:val="22"/>
-          <w:szCs w:val="22"/>
-          <w:u w:val="none"/>
-          <w:shd w:fill="auto" w:val="clear"/>
-          <w:vertAlign w:val="baseline"/>
-        </w:rPr>
-      </w:pPr>
-      <w:r>
-        <w:rPr>
-          <w:i w:val="1"/>
-          <w:iCs w:val="1"/>
-        </w:rPr>
-        <w:drawing>
-          <wp:inline distB="114300" distT="114300" distL="114300" distR="114300">
-            <wp:extent cx="5486400" cy="7493000"/>
-            <wp:effectExtent b="0" l="0" r="0" t="0"/>
-            <wp:docPr id="5" name="image3.png"/>
-            <a:graphic>
-              <a:graphicData uri="http://schemas.openxmlformats.org/drawingml/2006/picture">
-                <pic:pic>
-                  <pic:nvPicPr>
-                    <pic:cNvPr id="0" name="image3.png"/>
-                    <pic:cNvPicPr preferRelativeResize="0"/>
-                  </pic:nvPicPr>
-                  <pic:blipFill>
-                    <a:blip r:embed="rId11"/>
-                    <a:srcRect b="0" l="0" r="0" t="0"/>
-                    <a:stretch>
-                      <a:fillRect/>
-                    </a:stretch>
-                  </pic:blipFill>
-                  <pic:spPr>
-                    <a:xfrm>
-                      <a:off x="0" y="0"/>
-                      <a:ext cx="5486400" cy="7493000"/>
-                    </a:xfrm>
-                    <a:prstGeom prst="rect"/>
-                    <a:ln/>
-                  </pic:spPr>
-                </pic:pic>
-              </a:graphicData>
-            </a:graphic>
-          </wp:inline>
-        </w:drawing>
-      </w:r>
-      <w:r>
-        <w:rPr>
-          <w:rtl w:val="0"/>
-        </w:rPr>
-      </w:r>
-    </w:p>
-    <w:p>
-      <w:pPr>
-        <w:pStyle w:val="Heading3"/>
-        <w:numPr>
-          <w:ilvl w:val="1"/>
-          <w:numId w:val="5"/>
-        </w:numPr>
-        <w:ind w:left="792" w:hanging="432"/>
-        <w:rPr/>
-      </w:pPr>
-      <w:bookmarkStart w:colFirst="0" w:colLast="0" w:name="_y65thxfz2jgr" w:id="20"/>
-      <w:bookmarkEnd w:id="20"/>
-      <w:r>
-        <w:rPr>
-          <w:rtl w:val="0"/>
-        </w:rPr>
-        <w:t xml:space="preserve">Sequence Diagram</w:t>
+        </w:rPr>
+      </w:pPr>
+      <w:r>
+        <w:rPr>
+          <w:rtl w:val="0"/>
+        </w:rPr>
       </w:r>
     </w:p>
     <w:p>
@@ -4282,6 +4385,179 @@
       </w:pPr>
       <w:r>
         <w:rPr>
+          <w:rtl w:val="0"/>
+        </w:rPr>
+      </w:r>
+    </w:p>
+    <w:p>
+      <w:pPr>
+        <w:keepNext w:val="0"/>
+        <w:keepLines w:val="0"/>
+        <w:pageBreakBefore w:val="0"/>
+        <w:widowControl w:val="1"/>
+        <w:pBdr>
+          <w:top w:space="0" w:sz="0" w:val="nil"/>
+          <w:left w:space="0" w:sz="0" w:val="nil"/>
+          <w:bottom w:space="0" w:sz="0" w:val="nil"/>
+          <w:right w:space="0" w:sz="0" w:val="nil"/>
+          <w:between w:space="0" w:sz="0" w:val="nil"/>
+        </w:pBdr>
+        <w:shd w:fill="auto" w:val="clear"/>
+        <w:spacing w:after="200" w:before="0" w:line="276" w:lineRule="auto"/>
+        <w:ind w:left="0" w:right="0" w:firstLine="360"/>
+        <w:jc w:val="left"/>
+        <w:rPr>
+          <w:i w:val="1"/>
+          <w:iCs w:val="1"/>
+        </w:rPr>
+      </w:pPr>
+      <w:r>
+        <w:rPr>
+          <w:rtl w:val="0"/>
+        </w:rPr>
+      </w:r>
+    </w:p>
+    <w:p>
+      <w:pPr>
+        <w:keepNext w:val="0"/>
+        <w:keepLines w:val="0"/>
+        <w:pageBreakBefore w:val="0"/>
+        <w:widowControl w:val="1"/>
+        <w:pBdr>
+          <w:top w:space="0" w:sz="0" w:val="nil"/>
+          <w:left w:space="0" w:sz="0" w:val="nil"/>
+          <w:bottom w:space="0" w:sz="0" w:val="nil"/>
+          <w:right w:space="0" w:sz="0" w:val="nil"/>
+          <w:between w:space="0" w:sz="0" w:val="nil"/>
+        </w:pBdr>
+        <w:shd w:fill="auto" w:val="clear"/>
+        <w:spacing w:after="200" w:before="0" w:line="276" w:lineRule="auto"/>
+        <w:ind w:left="0" w:right="0" w:firstLine="360"/>
+        <w:jc w:val="left"/>
+        <w:rPr>
+          <w:i w:val="1"/>
+          <w:iCs w:val="1"/>
+        </w:rPr>
+      </w:pPr>
+      <w:r>
+        <w:rPr>
+          <w:rtl w:val="0"/>
+        </w:rPr>
+      </w:r>
+    </w:p>
+    <w:p>
+      <w:pPr>
+        <w:keepNext w:val="0"/>
+        <w:keepLines w:val="0"/>
+        <w:pageBreakBefore w:val="0"/>
+        <w:widowControl w:val="1"/>
+        <w:pBdr>
+          <w:top w:space="0" w:sz="0" w:val="nil"/>
+          <w:left w:space="0" w:sz="0" w:val="nil"/>
+          <w:bottom w:space="0" w:sz="0" w:val="nil"/>
+          <w:right w:space="0" w:sz="0" w:val="nil"/>
+          <w:between w:space="0" w:sz="0" w:val="nil"/>
+        </w:pBdr>
+        <w:shd w:fill="auto" w:val="clear"/>
+        <w:spacing w:after="200" w:before="0" w:line="276" w:lineRule="auto"/>
+        <w:ind w:left="0" w:right="0" w:firstLine="360"/>
+        <w:jc w:val="left"/>
+        <w:rPr>
+          <w:i w:val="1"/>
+          <w:iCs w:val="1"/>
+        </w:rPr>
+      </w:pPr>
+      <w:r>
+        <w:rPr>
+          <w:rtl w:val="0"/>
+        </w:rPr>
+      </w:r>
+      <w:r>
+        <w:drawing>
+          <wp:anchor allowOverlap="1" behindDoc="0" distB="114300" distT="114300" distL="114300" distR="114300" hidden="0" layoutInCell="1" locked="0" relativeHeight="0" simplePos="0">
+            <wp:simplePos x="0" y="0"/>
+            <wp:positionH relativeFrom="column">
+              <wp:posOffset>-728662</wp:posOffset>
+            </wp:positionH>
+            <wp:positionV relativeFrom="paragraph">
+              <wp:posOffset>1177016</wp:posOffset>
+            </wp:positionV>
+            <wp:extent cx="6941257" cy="3289866"/>
+            <wp:effectExtent b="0" l="0" r="0" t="0"/>
+            <wp:wrapNone/>
+            <wp:docPr id="1" name="image7.png"/>
+            <a:graphic>
+              <a:graphicData uri="http://schemas.openxmlformats.org/drawingml/2006/picture">
+                <pic:pic>
+                  <pic:nvPicPr>
+                    <pic:cNvPr id="0" name="image7.png"/>
+                    <pic:cNvPicPr preferRelativeResize="0"/>
+                  </pic:nvPicPr>
+                  <pic:blipFill>
+                    <a:blip r:embed="rId12"/>
+                    <a:srcRect b="0" l="0" r="0" t="0"/>
+                    <a:stretch>
+                      <a:fillRect/>
+                    </a:stretch>
+                  </pic:blipFill>
+                  <pic:spPr>
+                    <a:xfrm>
+                      <a:off x="0" y="0"/>
+                      <a:ext cx="6941257" cy="3289866"/>
+                    </a:xfrm>
+                    <a:prstGeom prst="rect"/>
+                    <a:ln/>
+                  </pic:spPr>
+                </pic:pic>
+              </a:graphicData>
+            </a:graphic>
+          </wp:anchor>
+        </w:drawing>
+      </w:r>
+    </w:p>
+    <w:p>
+      <w:pPr>
+        <w:pStyle w:val="Heading3"/>
+        <w:numPr>
+          <w:ilvl w:val="1"/>
+          <w:numId w:val="5"/>
+        </w:numPr>
+        <w:ind w:left="792" w:hanging="432"/>
+        <w:rPr/>
+      </w:pPr>
+      <w:bookmarkStart w:colFirst="0" w:colLast="0" w:name="_y65thxfz2jgr" w:id="21"/>
+      <w:bookmarkEnd w:id="21"/>
+      <w:r>
+        <w:rPr>
+          <w:rtl w:val="0"/>
+        </w:rPr>
+        <w:t xml:space="preserve">Sequence Diagram</w:t>
+      </w:r>
+    </w:p>
+    <w:p>
+      <w:pPr>
+        <w:keepNext w:val="0"/>
+        <w:keepLines w:val="0"/>
+        <w:pageBreakBefore w:val="0"/>
+        <w:widowControl w:val="1"/>
+        <w:pBdr>
+          <w:top w:space="0" w:sz="0" w:val="nil"/>
+          <w:left w:space="0" w:sz="0" w:val="nil"/>
+          <w:bottom w:space="0" w:sz="0" w:val="nil"/>
+          <w:right w:space="0" w:sz="0" w:val="nil"/>
+          <w:between w:space="0" w:sz="0" w:val="nil"/>
+        </w:pBdr>
+        <w:shd w:fill="auto" w:val="clear"/>
+        <w:spacing w:after="200" w:before="0" w:line="276" w:lineRule="auto"/>
+        <w:ind w:left="0" w:right="0" w:firstLine="360"/>
+        <w:jc w:val="left"/>
+        <w:rPr>
+          <w:i w:val="1"/>
+          <w:iCs w:val="1"/>
+        </w:rPr>
+      </w:pPr>
+      <w:r>
+        <w:rPr>
           <w:i w:val="1"/>
           <w:iCs w:val="1"/>
         </w:rPr>
@@ -4289,16 +4565,16 @@
           <wp:inline distB="114300" distT="114300" distL="114300" distR="114300">
             <wp:extent cx="5486400" cy="6248400"/>
             <wp:effectExtent b="0" l="0" r="0" t="0"/>
-            <wp:docPr id="1" name="image5.png"/>
+            <wp:docPr id="2" name="image4.png"/>
             <a:graphic>
               <a:graphicData uri="http://schemas.openxmlformats.org/drawingml/2006/picture">
                 <pic:pic>
                   <pic:nvPicPr>
-                    <pic:cNvPr id="0" name="image5.png"/>
+                    <pic:cNvPr id="0" name="image4.png"/>
                     <pic:cNvPicPr preferRelativeResize="0"/>
                   </pic:nvPicPr>
                   <pic:blipFill>
-                    <a:blip r:embed="rId12"/>
+                    <a:blip r:embed="rId13"/>
                     <a:srcRect b="0" l="0" r="0" t="0"/>
                     <a:stretch>
                       <a:fillRect/>
@@ -4474,8 +4750,8 @@
         <w:ind w:left="360" w:hanging="360"/>
         <w:rPr/>
       </w:pPr>
-      <w:bookmarkStart w:colFirst="0" w:colLast="0" w:name="_hfkuiotqcrvx" w:id="21"/>
-      <w:bookmarkEnd w:id="21"/>
+      <w:bookmarkStart w:colFirst="0" w:colLast="0" w:name="_hfkuiotqcrvx" w:id="22"/>
+      <w:bookmarkEnd w:id="22"/>
       <w:r>
         <w:rPr>
           <w:rtl w:val="0"/>
@@ -4537,7 +4813,7 @@
         </w:rPr>
         <w:t xml:space="preserve">, Feb. 17, 2015. </w:t>
       </w:r>
-      <w:hyperlink r:id="rId13">
+      <w:hyperlink r:id="rId14">
         <w:r>
           <w:rPr>
             <w:rFonts w:ascii="Calibri" w:cs="Calibri" w:eastAsia="Calibri" w:hAnsi="Calibri"/>
@@ -4584,7 +4860,7 @@
         </w:rPr>
         <w:t xml:space="preserve">, 2024. </w:t>
       </w:r>
-      <w:hyperlink r:id="rId14">
+      <w:hyperlink r:id="rId15">
         <w:r>
           <w:rPr>
             <w:rFonts w:ascii="Calibri" w:cs="Calibri" w:eastAsia="Calibri" w:hAnsi="Calibri"/>
@@ -4645,7 +4921,7 @@
         </w:rPr>
         <w:t xml:space="preserve">UML Diagrams created using </w:t>
       </w:r>
-      <w:hyperlink r:id="rId15">
+      <w:hyperlink r:id="rId16">
         <w:r>
           <w:rPr>
             <w:color w:val="1155cc"/>

</xml_diff>